<commit_message>
Modif sur les fonctionalités manquantes.
</commit_message>
<xml_diff>
--- a/Rapport et PPP/Rapport.docx
+++ b/Rapport et PPP/Rapport.docx
@@ -539,16 +539,7 @@
               <w:sz w:val="40"/>
               <w:szCs w:val="40"/>
             </w:rPr>
-            <w:t xml:space="preserve">Diagramme </w:t>
-          </w:r>
-          <w:bookmarkStart w:id="0" w:name="_GoBack"/>
-          <w:bookmarkEnd w:id="0"/>
-          <w:r>
-            <w:rPr>
-              <w:sz w:val="40"/>
-              <w:szCs w:val="40"/>
-            </w:rPr>
-            <w:t>d</w:t>
+            <w:t>Diagramme d</w:t>
           </w:r>
           <w:r>
             <w:rPr>
@@ -645,23 +636,7 @@
           <w:sz w:val="24"/>
           <w:szCs w:val="24"/>
         </w:rPr>
-        <w:t xml:space="preserve">La création d’un nouvel utilisateur se fait avant tout cela, c'est-à-dire qu’ils doivent </w:t>
-      </w:r>
-      <w:proofErr w:type="gramStart"/>
-      <w:r>
-        <w:rPr>
-          <w:sz w:val="24"/>
-          <w:szCs w:val="24"/>
-        </w:rPr>
-        <w:t>rentré</w:t>
-      </w:r>
-      <w:proofErr w:type="gramEnd"/>
-      <w:r>
-        <w:rPr>
-          <w:sz w:val="24"/>
-          <w:szCs w:val="24"/>
-        </w:rPr>
-        <w:t xml:space="preserve"> leurs coordonnées adéquates aux champs indiqués.</w:t>
+        <w:t>La création d’un nouvel utilisateur se fait avant tout cela, c'est-à-dire qu’ils doivent rentré leurs coordonnées adéquates aux champs indiqués.</w:t>
       </w:r>
     </w:p>
     <w:p>
@@ -709,23 +684,7 @@
           <w:sz w:val="24"/>
           <w:szCs w:val="24"/>
         </w:rPr>
-        <w:t xml:space="preserve">L’enregistrement d’un administrateur sera fait directement via la base de </w:t>
-      </w:r>
-      <w:proofErr w:type="gramStart"/>
-      <w:r>
-        <w:rPr>
-          <w:sz w:val="24"/>
-          <w:szCs w:val="24"/>
-        </w:rPr>
-        <w:t>donnée</w:t>
-      </w:r>
-      <w:proofErr w:type="gramEnd"/>
-      <w:r>
-        <w:rPr>
-          <w:sz w:val="24"/>
-          <w:szCs w:val="24"/>
-        </w:rPr>
-        <w:t xml:space="preserve"> et aura donc accès à tout (excepté les mots de passe des utilisateurs qui seront au préalable crypté).</w:t>
+        <w:t>L’enregistrement d’un administrateur sera fait directement via la base de donnée et aura donc accès à tout (excepté les mots de passe des utilisateurs qui seront au préalable crypté).</w:t>
       </w:r>
     </w:p>
     <w:p>
@@ -1082,80 +1041,39 @@
           <w:sz w:val="24"/>
           <w:szCs w:val="24"/>
         </w:rPr>
-        <w:t>L’utilisateur devra entrer ses logs de connexion. Une vérification se fera par le biais d’une requête SQL et d’une condition « IF » pour savoir s’il existe un Utilisateur qui a les mêmes logs. (</w:t>
-      </w:r>
-      <w:proofErr w:type="spellStart"/>
-      <w:r>
-        <w:rPr>
-          <w:sz w:val="24"/>
-          <w:szCs w:val="24"/>
-        </w:rPr>
-        <w:t>Hashage</w:t>
-      </w:r>
-      <w:proofErr w:type="spellEnd"/>
-      <w:r>
-        <w:rPr>
-          <w:sz w:val="24"/>
-          <w:szCs w:val="24"/>
-        </w:rPr>
-        <w:t xml:space="preserve"> du mot de passe inclus).</w:t>
-      </w:r>
-    </w:p>
-    <w:p>
-      <w:pPr>
-        <w:ind w:left="360"/>
-        <w:rPr>
-          <w:sz w:val="24"/>
-          <w:szCs w:val="24"/>
-        </w:rPr>
-      </w:pPr>
-      <w:r>
-        <w:rPr>
-          <w:sz w:val="24"/>
-          <w:szCs w:val="24"/>
-        </w:rPr>
-        <w:t>Après cela, l’interface changera par rapport au « </w:t>
-      </w:r>
-      <w:proofErr w:type="spellStart"/>
-      <w:r>
-        <w:rPr>
-          <w:sz w:val="24"/>
-          <w:szCs w:val="24"/>
-        </w:rPr>
-        <w:t>Role</w:t>
-      </w:r>
-      <w:proofErr w:type="spellEnd"/>
-      <w:r>
-        <w:rPr>
-          <w:sz w:val="24"/>
-          <w:szCs w:val="24"/>
-        </w:rPr>
-        <w:t> » qui se connectera. Les rôles vont de 1 à 3. 1 = Etudiant, 2 = Entrepreneur, 3 = Administrateur.</w:t>
-      </w:r>
-    </w:p>
-    <w:p>
-      <w:pPr>
-        <w:ind w:left="360"/>
-        <w:rPr>
-          <w:sz w:val="24"/>
-          <w:szCs w:val="24"/>
-        </w:rPr>
-      </w:pPr>
-      <w:proofErr w:type="gramStart"/>
-      <w:r>
-        <w:rPr>
-          <w:sz w:val="24"/>
-          <w:szCs w:val="24"/>
-        </w:rPr>
-        <w:t>Le</w:t>
-      </w:r>
-      <w:proofErr w:type="gramEnd"/>
-      <w:r>
-        <w:rPr>
-          <w:sz w:val="24"/>
-          <w:szCs w:val="24"/>
-        </w:rPr>
-        <w:t xml:space="preserve"> clique sur l’une des images d’accueil changera le rôle interne qui sera aussi placé dans la requête SQL de connexion.</w:t>
+        <w:t>L’utilisateur devra entrer ses logs de connexion. Une vérification se fera par le biais d’une requête SQL et d’une condition « IF » pour savoir s’il existe un Utilisateur qui a les mêmes logs. (Hashage du mot de passe inclus).</w:t>
+      </w:r>
+    </w:p>
+    <w:p>
+      <w:pPr>
+        <w:ind w:left="360"/>
+        <w:rPr>
+          <w:sz w:val="24"/>
+          <w:szCs w:val="24"/>
+        </w:rPr>
+      </w:pPr>
+      <w:r>
+        <w:rPr>
+          <w:sz w:val="24"/>
+          <w:szCs w:val="24"/>
+        </w:rPr>
+        <w:t>Après cela, l’interface changera par rapport au « Role » qui se connectera. Les rôles vont de 1 à 3. 1 = Etudiant, 2 = Entrepreneur, 3 = Administrateur.</w:t>
+      </w:r>
+    </w:p>
+    <w:p>
+      <w:pPr>
+        <w:ind w:left="360"/>
+        <w:rPr>
+          <w:sz w:val="24"/>
+          <w:szCs w:val="24"/>
+        </w:rPr>
+      </w:pPr>
+      <w:r>
+        <w:rPr>
+          <w:sz w:val="24"/>
+          <w:szCs w:val="24"/>
+        </w:rPr>
+        <w:t>Le clique sur l’une des images d’accueil changera le rôle interne qui sera aussi placé dans la requête SQL de connexion.</w:t>
       </w:r>
     </w:p>
     <w:p>
@@ -1172,23 +1090,7 @@
           <w:szCs w:val="24"/>
         </w:rPr>
         <w:lastRenderedPageBreak/>
-        <w:t>(Voir « </w:t>
-      </w:r>
-      <w:proofErr w:type="spellStart"/>
-      <w:r>
-        <w:rPr>
-          <w:sz w:val="24"/>
-          <w:szCs w:val="24"/>
-        </w:rPr>
-        <w:t>Fenetre</w:t>
-      </w:r>
-      <w:proofErr w:type="spellEnd"/>
-      <w:r>
-        <w:rPr>
-          <w:sz w:val="24"/>
-          <w:szCs w:val="24"/>
-        </w:rPr>
-        <w:t xml:space="preserve"> du programme »)</w:t>
+        <w:t>(Voir « Fenetre du programme »)</w:t>
       </w:r>
     </w:p>
     <w:p>
@@ -1266,48 +1168,7 @@
           <w:sz w:val="24"/>
           <w:szCs w:val="24"/>
         </w:rPr>
-        <w:t xml:space="preserve">Un étudiant pourra </w:t>
-      </w:r>
-      <w:proofErr w:type="spellStart"/>
-      <w:proofErr w:type="gramStart"/>
-      <w:r>
-        <w:rPr>
-          <w:sz w:val="24"/>
-          <w:szCs w:val="24"/>
-        </w:rPr>
-        <w:t>ConsulterOffre</w:t>
-      </w:r>
-      <w:proofErr w:type="spellEnd"/>
-      <w:r>
-        <w:rPr>
-          <w:sz w:val="24"/>
-          <w:szCs w:val="24"/>
-        </w:rPr>
-        <w:t>(</w:t>
-      </w:r>
-      <w:proofErr w:type="gramEnd"/>
-      <w:r>
-        <w:rPr>
-          <w:sz w:val="24"/>
-          <w:szCs w:val="24"/>
-        </w:rPr>
-        <w:t xml:space="preserve">) via un clique sur le bouton adéquate et une </w:t>
-      </w:r>
-      <w:proofErr w:type="spellStart"/>
-      <w:r>
-        <w:rPr>
-          <w:sz w:val="24"/>
-          <w:szCs w:val="24"/>
-        </w:rPr>
-        <w:t>requete</w:t>
-      </w:r>
-      <w:proofErr w:type="spellEnd"/>
-      <w:r>
-        <w:rPr>
-          <w:sz w:val="24"/>
-          <w:szCs w:val="24"/>
-        </w:rPr>
-        <w:t xml:space="preserve"> SQL se fera pour afficher toutes les offres de stage dans un Table().</w:t>
+        <w:t>Un étudiant pourra ConsulterOffre() via un clique sur le bouton adéquate et une requete SQL se fera pour afficher toutes les offres de stage dans un Table().</w:t>
       </w:r>
     </w:p>
     <w:p>
@@ -1346,39 +1207,7 @@
           <w:sz w:val="24"/>
           <w:szCs w:val="24"/>
         </w:rPr>
-        <w:t xml:space="preserve"> (</w:t>
-      </w:r>
-      <w:proofErr w:type="gramStart"/>
-      <w:r>
-        <w:rPr>
-          <w:sz w:val="24"/>
-          <w:szCs w:val="24"/>
-        </w:rPr>
-        <w:t>pas</w:t>
-      </w:r>
-      <w:proofErr w:type="gramEnd"/>
-      <w:r>
-        <w:rPr>
-          <w:sz w:val="24"/>
-          <w:szCs w:val="24"/>
-        </w:rPr>
-        <w:t xml:space="preserve"> encore implémenter IDEE : dans la requête faire une vérification dans la </w:t>
-      </w:r>
-      <w:proofErr w:type="spellStart"/>
-      <w:r>
-        <w:rPr>
-          <w:sz w:val="24"/>
-          <w:szCs w:val="24"/>
-        </w:rPr>
-        <w:t>listOffres</w:t>
-      </w:r>
-      <w:proofErr w:type="spellEnd"/>
-      <w:r>
-        <w:rPr>
-          <w:sz w:val="24"/>
-          <w:szCs w:val="24"/>
-        </w:rPr>
-        <w:t xml:space="preserve"> si il en existe pas déjà une postulation avec celle faite sur la sélection)</w:t>
+        <w:t xml:space="preserve"> (pas encore implémenter IDEE : dans la requête faire une vérification dans la listOffres si il en existe pas déjà une postulation avec celle faite sur la sélection)</w:t>
       </w:r>
     </w:p>
     <w:p>
@@ -1457,39 +1286,7 @@
           <w:sz w:val="24"/>
           <w:szCs w:val="24"/>
         </w:rPr>
-        <w:t xml:space="preserve">Quand une offre est sélectionnée, une </w:t>
-      </w:r>
-      <w:proofErr w:type="spellStart"/>
-      <w:r>
-        <w:rPr>
-          <w:sz w:val="24"/>
-          <w:szCs w:val="24"/>
-        </w:rPr>
-        <w:t>fenetre</w:t>
-      </w:r>
-      <w:proofErr w:type="spellEnd"/>
-      <w:r>
-        <w:rPr>
-          <w:sz w:val="24"/>
-          <w:szCs w:val="24"/>
-        </w:rPr>
-        <w:t xml:space="preserve"> sera </w:t>
-      </w:r>
-      <w:proofErr w:type="gramStart"/>
-      <w:r>
-        <w:rPr>
-          <w:sz w:val="24"/>
-          <w:szCs w:val="24"/>
-        </w:rPr>
-        <w:t>afficher</w:t>
-      </w:r>
-      <w:proofErr w:type="gramEnd"/>
-      <w:r>
-        <w:rPr>
-          <w:sz w:val="24"/>
-          <w:szCs w:val="24"/>
-        </w:rPr>
-        <w:t xml:space="preserve"> avec tout le descriptif de l’offre.</w:t>
+        <w:t>Quand une offre est sélectionnée, une fenetre sera afficher avec tout le descriptif de l’offre.</w:t>
       </w:r>
       <w:r>
         <w:rPr>
@@ -1558,39 +1355,7 @@
           <w:sz w:val="24"/>
           <w:szCs w:val="24"/>
         </w:rPr>
-        <w:t xml:space="preserve">Voici la création d’une entreprise. Toute insertion d’une nouvelle entreprise sera </w:t>
-      </w:r>
-      <w:proofErr w:type="spellStart"/>
-      <w:r>
-        <w:rPr>
-          <w:sz w:val="24"/>
-          <w:szCs w:val="24"/>
-        </w:rPr>
-        <w:t>verifier</w:t>
-      </w:r>
-      <w:proofErr w:type="spellEnd"/>
-      <w:r>
-        <w:rPr>
-          <w:sz w:val="24"/>
-          <w:szCs w:val="24"/>
-        </w:rPr>
-        <w:t xml:space="preserve">, en cas de duplicata par une autre entreprise, elle sera refuser. En cas de succès de la création de l’entreprise, il retournera </w:t>
-      </w:r>
-      <w:proofErr w:type="gramStart"/>
-      <w:r>
-        <w:rPr>
-          <w:sz w:val="24"/>
-          <w:szCs w:val="24"/>
-        </w:rPr>
-        <w:t>a</w:t>
-      </w:r>
-      <w:proofErr w:type="gramEnd"/>
-      <w:r>
-        <w:rPr>
-          <w:sz w:val="24"/>
-          <w:szCs w:val="24"/>
-        </w:rPr>
-        <w:t xml:space="preserve"> la fenêtre d’accueil avec Consultation Offres, son profil ainsi que Saisir Offre.</w:t>
+        <w:t>Voici la création d’une entreprise. Toute insertion d’une nouvelle entreprise sera verifier, en cas de duplicata par une autre entreprise, elle sera refuser. En cas de succès de la création de l’entreprise, il retournera a la fenêtre d’accueil avec Consultation Offres, son profil ainsi que Saisir Offre.</w:t>
       </w:r>
     </w:p>
     <w:p>
@@ -1761,23 +1526,7 @@
           <w:sz w:val="24"/>
           <w:szCs w:val="24"/>
         </w:rPr>
-        <w:t xml:space="preserve">Une entreprise et un administrateur pourront </w:t>
-      </w:r>
-      <w:proofErr w:type="gramStart"/>
-      <w:r>
-        <w:rPr>
-          <w:sz w:val="24"/>
-          <w:szCs w:val="24"/>
-        </w:rPr>
-        <w:t>si ils</w:t>
-      </w:r>
-      <w:proofErr w:type="gramEnd"/>
-      <w:r>
-        <w:rPr>
-          <w:sz w:val="24"/>
-          <w:szCs w:val="24"/>
-        </w:rPr>
-        <w:t xml:space="preserve"> le veulent changer de nom, adresse et/ou mail. Tout changera créera une requête de type UPDATE sur la base de donné au niveau de l’utilisateur concerné.</w:t>
+        <w:t>Une entreprise et un administrateur pourront si ils le veulent changer de nom, adresse et/ou mail. Tout changera créera une requête de type UPDATE sur la base de donné au niveau de l’utilisateur concerné.</w:t>
       </w:r>
     </w:p>
     <w:p>
@@ -6357,6 +6106,7 @@
           <w:numId w:val="5"/>
         </w:numPr>
         <w:rPr>
+          <w:strike/>
           <w:noProof/>
           <w:sz w:val="24"/>
           <w:szCs w:val="24"/>
@@ -6371,8 +6121,30 @@
           <w:lang w:eastAsia="fr-FR"/>
         </w:rPr>
         <w:lastRenderedPageBreak/>
-        <w:t>Toujours dans le profil Entreprise : Affichage de leur offre puis visualisation des étudiants qui ont postulé, et y ajouter les boutons « accepter », « refuser »  ou « en attente ».</w:t>
-      </w:r>
+        <w:t>T</w:t>
+      </w:r>
+      <w:r>
+        <w:rPr>
+          <w:strike/>
+          <w:noProof/>
+          <w:sz w:val="24"/>
+          <w:szCs w:val="24"/>
+          <w:lang w:eastAsia="fr-FR"/>
+        </w:rPr>
+        <w:t>oujours dans le profil Entreprise : Affichage de leur offre puis visualisation des étudiants qui ont postulé, et y ajouter les boutons « accepter », « refuser »  ou « en attente ».</w:t>
+      </w:r>
+      <w:r>
+        <w:rPr>
+          <w:strike/>
+          <w:noProof/>
+          <w:sz w:val="24"/>
+          <w:szCs w:val="24"/>
+          <w:lang w:eastAsia="fr-FR"/>
+        </w:rPr>
+        <w:t xml:space="preserve"> </w:t>
+      </w:r>
+      <w:bookmarkStart w:id="0" w:name="_GoBack"/>
+      <w:bookmarkEnd w:id="0"/>
     </w:p>
     <w:p>
       <w:pPr>
@@ -7867,6 +7639,7 @@
   </w:compat>
   <w:rsids>
     <w:rsidRoot w:val="00D404C8"/>
+    <w:rsid w:val="006433BE"/>
     <w:rsid w:val="00BD2B56"/>
     <w:rsid w:val="00D404C8"/>
   </w:rsids>

</xml_diff>